<commit_message>
Xong LAB 1  + Buổi 4
</commit_message>
<xml_diff>
--- a/HomeWork/Ky 2/MLE501.9/Buổi Học/B2/Note.docx
+++ b/HomeWork/Ky 2/MLE501.9/Buổi Học/B2/Note.docx
@@ -2,6 +2,687 @@
 <file path=word/document.xml><?xml version="1.0" encoding="utf-8"?>
 <w:document xmlns:wpc="http://schemas.microsoft.com/office/word/2010/wordprocessingCanvas" xmlns:mc="http://schemas.openxmlformats.org/markup-compatibility/2006" xmlns:o="urn:schemas-microsoft-com:office:office" xmlns:r="http://schemas.openxmlformats.org/officeDocument/2006/relationships" xmlns:m="http://schemas.openxmlformats.org/officeDocument/2006/math" xmlns:v="urn:schemas-microsoft-com:vml" xmlns:wp14="http://schemas.microsoft.com/office/word/2010/wordprocessingDrawing" xmlns:wp="http://schemas.openxmlformats.org/drawingml/2006/wordprocessingDrawing" xmlns:w="http://schemas.openxmlformats.org/wordprocessingml/2006/main" xmlns:w14="http://schemas.microsoft.com/office/word/2010/wordml" xmlns:w10="urn:schemas-microsoft-com:office:word" xmlns:w15="http://schemas.microsoft.com/office/word/2012/wordml" xmlns:wpg="http://schemas.microsoft.com/office/word/2010/wordprocessingGroup" xmlns:wpi="http://schemas.microsoft.com/office/word/2010/wordprocessingInk" xmlns:wne="http://schemas.microsoft.com/office/word/2006/wordml" xmlns:wps="http://schemas.microsoft.com/office/word/2010/wordprocessingShape" xmlns:wpsCustomData="http://www.wps.cn/officeDocument/2013/wpsCustomData" mc:Ignorable="w14 w15 wp14">
   <w:body>
+    <w:p>
+      <w:pPr>
+        <w:rPr>
+          <w:rFonts w:hint="default"/>
+          <w:lang w:val="en-US"/>
+        </w:rPr>
+      </w:pPr>
+      <w:r>
+        <w:rPr>
+          <w:rFonts w:hint="default"/>
+          <w:lang w:val="en-US"/>
+        </w:rPr>
+        <w:t>LECTURE 3:</w:t>
+      </w:r>
+    </w:p>
+    <w:p>
+      <w:pPr>
+        <w:rPr>
+          <w:rFonts w:hint="default"/>
+          <w:lang w:val="en-US"/>
+        </w:rPr>
+      </w:pPr>
+    </w:p>
+    <w:p>
+      <w:r>
+        <w:drawing>
+          <wp:inline distT="0" distB="0" distL="114300" distR="114300">
+            <wp:extent cx="5269230" cy="7663180"/>
+            <wp:effectExtent l="0" t="0" r="7620" b="13970"/>
+            <wp:docPr id="1" name="Picture 1"/>
+            <wp:cNvGraphicFramePr>
+              <a:graphicFrameLocks xmlns:a="http://schemas.openxmlformats.org/drawingml/2006/main" noChangeAspect="1"/>
+            </wp:cNvGraphicFramePr>
+            <a:graphic xmlns:a="http://schemas.openxmlformats.org/drawingml/2006/main">
+              <a:graphicData uri="http://schemas.openxmlformats.org/drawingml/2006/picture">
+                <pic:pic xmlns:pic="http://schemas.openxmlformats.org/drawingml/2006/picture">
+                  <pic:nvPicPr>
+                    <pic:cNvPr id="1" name="Picture 1"/>
+                    <pic:cNvPicPr>
+                      <a:picLocks noChangeAspect="1"/>
+                    </pic:cNvPicPr>
+                  </pic:nvPicPr>
+                  <pic:blipFill>
+                    <a:blip r:embed="rId4"/>
+                    <a:stretch>
+                      <a:fillRect/>
+                    </a:stretch>
+                  </pic:blipFill>
+                  <pic:spPr>
+                    <a:xfrm>
+                      <a:off x="0" y="0"/>
+                      <a:ext cx="5269230" cy="7663180"/>
+                    </a:xfrm>
+                    <a:prstGeom prst="rect">
+                      <a:avLst/>
+                    </a:prstGeom>
+                    <a:noFill/>
+                    <a:ln>
+                      <a:noFill/>
+                    </a:ln>
+                  </pic:spPr>
+                </pic:pic>
+              </a:graphicData>
+            </a:graphic>
+          </wp:inline>
+        </w:drawing>
+      </w:r>
+    </w:p>
+    <w:p>
+      <w:r>
+        <w:drawing>
+          <wp:inline distT="0" distB="0" distL="114300" distR="114300">
+            <wp:extent cx="5271135" cy="5829935"/>
+            <wp:effectExtent l="0" t="0" r="5715" b="18415"/>
+            <wp:docPr id="2" name="Picture 2"/>
+            <wp:cNvGraphicFramePr>
+              <a:graphicFrameLocks xmlns:a="http://schemas.openxmlformats.org/drawingml/2006/main" noChangeAspect="1"/>
+            </wp:cNvGraphicFramePr>
+            <a:graphic xmlns:a="http://schemas.openxmlformats.org/drawingml/2006/main">
+              <a:graphicData uri="http://schemas.openxmlformats.org/drawingml/2006/picture">
+                <pic:pic xmlns:pic="http://schemas.openxmlformats.org/drawingml/2006/picture">
+                  <pic:nvPicPr>
+                    <pic:cNvPr id="2" name="Picture 2"/>
+                    <pic:cNvPicPr>
+                      <a:picLocks noChangeAspect="1"/>
+                    </pic:cNvPicPr>
+                  </pic:nvPicPr>
+                  <pic:blipFill>
+                    <a:blip r:embed="rId5"/>
+                    <a:stretch>
+                      <a:fillRect/>
+                    </a:stretch>
+                  </pic:blipFill>
+                  <pic:spPr>
+                    <a:xfrm>
+                      <a:off x="0" y="0"/>
+                      <a:ext cx="5271135" cy="5829935"/>
+                    </a:xfrm>
+                    <a:prstGeom prst="rect">
+                      <a:avLst/>
+                    </a:prstGeom>
+                    <a:noFill/>
+                    <a:ln>
+                      <a:noFill/>
+                    </a:ln>
+                  </pic:spPr>
+                </pic:pic>
+              </a:graphicData>
+            </a:graphic>
+          </wp:inline>
+        </w:drawing>
+      </w:r>
+    </w:p>
+    <w:p>
+      <w:pPr>
+        <w:pBdr>
+          <w:bottom w:val="single" w:color="auto" w:sz="4" w:space="0"/>
+        </w:pBdr>
+      </w:pPr>
+      <w:r>
+        <w:drawing>
+          <wp:inline distT="0" distB="0" distL="114300" distR="114300">
+            <wp:extent cx="5270500" cy="7458075"/>
+            <wp:effectExtent l="0" t="0" r="6350" b="9525"/>
+            <wp:docPr id="3" name="Picture 3"/>
+            <wp:cNvGraphicFramePr>
+              <a:graphicFrameLocks xmlns:a="http://schemas.openxmlformats.org/drawingml/2006/main" noChangeAspect="1"/>
+            </wp:cNvGraphicFramePr>
+            <a:graphic xmlns:a="http://schemas.openxmlformats.org/drawingml/2006/main">
+              <a:graphicData uri="http://schemas.openxmlformats.org/drawingml/2006/picture">
+                <pic:pic xmlns:pic="http://schemas.openxmlformats.org/drawingml/2006/picture">
+                  <pic:nvPicPr>
+                    <pic:cNvPr id="3" name="Picture 3"/>
+                    <pic:cNvPicPr>
+                      <a:picLocks noChangeAspect="1"/>
+                    </pic:cNvPicPr>
+                  </pic:nvPicPr>
+                  <pic:blipFill>
+                    <a:blip r:embed="rId6"/>
+                    <a:stretch>
+                      <a:fillRect/>
+                    </a:stretch>
+                  </pic:blipFill>
+                  <pic:spPr>
+                    <a:xfrm>
+                      <a:off x="0" y="0"/>
+                      <a:ext cx="5270500" cy="7458075"/>
+                    </a:xfrm>
+                    <a:prstGeom prst="rect">
+                      <a:avLst/>
+                    </a:prstGeom>
+                    <a:noFill/>
+                    <a:ln>
+                      <a:noFill/>
+                    </a:ln>
+                  </pic:spPr>
+                </pic:pic>
+              </a:graphicData>
+            </a:graphic>
+          </wp:inline>
+        </w:drawing>
+      </w:r>
+    </w:p>
+    <w:p>
+      <w:pPr>
+        <w:rPr>
+          <w:rFonts w:hint="default"/>
+          <w:lang w:val="en-US"/>
+        </w:rPr>
+      </w:pPr>
+    </w:p>
+    <w:p>
+      <w:pPr>
+        <w:rPr>
+          <w:rFonts w:hint="default"/>
+          <w:lang w:val="en-US"/>
+        </w:rPr>
+      </w:pPr>
+      <w:r>
+        <w:rPr>
+          <w:rFonts w:hint="default"/>
+          <w:lang w:val="en-US"/>
+        </w:rPr>
+        <w:t>LECTURE 4:</w:t>
+      </w:r>
+    </w:p>
+    <w:p>
+      <w:r>
+        <w:drawing>
+          <wp:inline distT="0" distB="0" distL="114300" distR="114300">
+            <wp:extent cx="5267960" cy="7734300"/>
+            <wp:effectExtent l="0" t="0" r="8890" b="0"/>
+            <wp:docPr id="4" name="Picture 4"/>
+            <wp:cNvGraphicFramePr>
+              <a:graphicFrameLocks xmlns:a="http://schemas.openxmlformats.org/drawingml/2006/main" noChangeAspect="1"/>
+            </wp:cNvGraphicFramePr>
+            <a:graphic xmlns:a="http://schemas.openxmlformats.org/drawingml/2006/main">
+              <a:graphicData uri="http://schemas.openxmlformats.org/drawingml/2006/picture">
+                <pic:pic xmlns:pic="http://schemas.openxmlformats.org/drawingml/2006/picture">
+                  <pic:nvPicPr>
+                    <pic:cNvPr id="4" name="Picture 4"/>
+                    <pic:cNvPicPr>
+                      <a:picLocks noChangeAspect="1"/>
+                    </pic:cNvPicPr>
+                  </pic:nvPicPr>
+                  <pic:blipFill>
+                    <a:blip r:embed="rId7"/>
+                    <a:stretch>
+                      <a:fillRect/>
+                    </a:stretch>
+                  </pic:blipFill>
+                  <pic:spPr>
+                    <a:xfrm>
+                      <a:off x="0" y="0"/>
+                      <a:ext cx="5267960" cy="7734300"/>
+                    </a:xfrm>
+                    <a:prstGeom prst="rect">
+                      <a:avLst/>
+                    </a:prstGeom>
+                    <a:noFill/>
+                    <a:ln>
+                      <a:noFill/>
+                    </a:ln>
+                  </pic:spPr>
+                </pic:pic>
+              </a:graphicData>
+            </a:graphic>
+          </wp:inline>
+        </w:drawing>
+      </w:r>
+    </w:p>
+    <w:p>
+      <w:r>
+        <w:drawing>
+          <wp:inline distT="0" distB="0" distL="114300" distR="114300">
+            <wp:extent cx="5271770" cy="6670675"/>
+            <wp:effectExtent l="0" t="0" r="5080" b="15875"/>
+            <wp:docPr id="5" name="Picture 5"/>
+            <wp:cNvGraphicFramePr>
+              <a:graphicFrameLocks xmlns:a="http://schemas.openxmlformats.org/drawingml/2006/main" noChangeAspect="1"/>
+            </wp:cNvGraphicFramePr>
+            <a:graphic xmlns:a="http://schemas.openxmlformats.org/drawingml/2006/main">
+              <a:graphicData uri="http://schemas.openxmlformats.org/drawingml/2006/picture">
+                <pic:pic xmlns:pic="http://schemas.openxmlformats.org/drawingml/2006/picture">
+                  <pic:nvPicPr>
+                    <pic:cNvPr id="5" name="Picture 5"/>
+                    <pic:cNvPicPr>
+                      <a:picLocks noChangeAspect="1"/>
+                    </pic:cNvPicPr>
+                  </pic:nvPicPr>
+                  <pic:blipFill>
+                    <a:blip r:embed="rId8"/>
+                    <a:stretch>
+                      <a:fillRect/>
+                    </a:stretch>
+                  </pic:blipFill>
+                  <pic:spPr>
+                    <a:xfrm>
+                      <a:off x="0" y="0"/>
+                      <a:ext cx="5271770" cy="6670675"/>
+                    </a:xfrm>
+                    <a:prstGeom prst="rect">
+                      <a:avLst/>
+                    </a:prstGeom>
+                    <a:noFill/>
+                    <a:ln>
+                      <a:noFill/>
+                    </a:ln>
+                  </pic:spPr>
+                </pic:pic>
+              </a:graphicData>
+            </a:graphic>
+          </wp:inline>
+        </w:drawing>
+      </w:r>
+    </w:p>
+    <w:p>
+      <w:r>
+        <w:drawing>
+          <wp:inline distT="0" distB="0" distL="114300" distR="114300">
+            <wp:extent cx="5271135" cy="5796915"/>
+            <wp:effectExtent l="0" t="0" r="5715" b="13335"/>
+            <wp:docPr id="6" name="Picture 6"/>
+            <wp:cNvGraphicFramePr>
+              <a:graphicFrameLocks xmlns:a="http://schemas.openxmlformats.org/drawingml/2006/main" noChangeAspect="1"/>
+            </wp:cNvGraphicFramePr>
+            <a:graphic xmlns:a="http://schemas.openxmlformats.org/drawingml/2006/main">
+              <a:graphicData uri="http://schemas.openxmlformats.org/drawingml/2006/picture">
+                <pic:pic xmlns:pic="http://schemas.openxmlformats.org/drawingml/2006/picture">
+                  <pic:nvPicPr>
+                    <pic:cNvPr id="6" name="Picture 6"/>
+                    <pic:cNvPicPr>
+                      <a:picLocks noChangeAspect="1"/>
+                    </pic:cNvPicPr>
+                  </pic:nvPicPr>
+                  <pic:blipFill>
+                    <a:blip r:embed="rId9"/>
+                    <a:stretch>
+                      <a:fillRect/>
+                    </a:stretch>
+                  </pic:blipFill>
+                  <pic:spPr>
+                    <a:xfrm>
+                      <a:off x="0" y="0"/>
+                      <a:ext cx="5271135" cy="5796915"/>
+                    </a:xfrm>
+                    <a:prstGeom prst="rect">
+                      <a:avLst/>
+                    </a:prstGeom>
+                    <a:noFill/>
+                    <a:ln>
+                      <a:noFill/>
+                    </a:ln>
+                  </pic:spPr>
+                </pic:pic>
+              </a:graphicData>
+            </a:graphic>
+          </wp:inline>
+        </w:drawing>
+      </w:r>
+    </w:p>
+    <w:p>
+      <w:pPr>
+        <w:pBdr>
+          <w:bottom w:val="single" w:color="auto" w:sz="4" w:space="0"/>
+        </w:pBdr>
+      </w:pPr>
+      <w:r>
+        <w:drawing>
+          <wp:inline distT="0" distB="0" distL="114300" distR="114300">
+            <wp:extent cx="5269230" cy="7806055"/>
+            <wp:effectExtent l="0" t="0" r="7620" b="4445"/>
+            <wp:docPr id="7" name="Picture 7"/>
+            <wp:cNvGraphicFramePr>
+              <a:graphicFrameLocks xmlns:a="http://schemas.openxmlformats.org/drawingml/2006/main" noChangeAspect="1"/>
+            </wp:cNvGraphicFramePr>
+            <a:graphic xmlns:a="http://schemas.openxmlformats.org/drawingml/2006/main">
+              <a:graphicData uri="http://schemas.openxmlformats.org/drawingml/2006/picture">
+                <pic:pic xmlns:pic="http://schemas.openxmlformats.org/drawingml/2006/picture">
+                  <pic:nvPicPr>
+                    <pic:cNvPr id="7" name="Picture 7"/>
+                    <pic:cNvPicPr>
+                      <a:picLocks noChangeAspect="1"/>
+                    </pic:cNvPicPr>
+                  </pic:nvPicPr>
+                  <pic:blipFill>
+                    <a:blip r:embed="rId10"/>
+                    <a:stretch>
+                      <a:fillRect/>
+                    </a:stretch>
+                  </pic:blipFill>
+                  <pic:spPr>
+                    <a:xfrm>
+                      <a:off x="0" y="0"/>
+                      <a:ext cx="5269230" cy="7806055"/>
+                    </a:xfrm>
+                    <a:prstGeom prst="rect">
+                      <a:avLst/>
+                    </a:prstGeom>
+                    <a:noFill/>
+                    <a:ln>
+                      <a:noFill/>
+                    </a:ln>
+                  </pic:spPr>
+                </pic:pic>
+              </a:graphicData>
+            </a:graphic>
+          </wp:inline>
+        </w:drawing>
+      </w:r>
+    </w:p>
+    <w:p>
+      <w:pPr>
+        <w:rPr>
+          <w:rFonts w:hint="default"/>
+          <w:lang w:val="en-US"/>
+        </w:rPr>
+      </w:pPr>
+    </w:p>
+    <w:p>
+      <w:pPr>
+        <w:rPr>
+          <w:rFonts w:hint="default"/>
+          <w:lang w:val="en-US"/>
+        </w:rPr>
+      </w:pPr>
+    </w:p>
+    <w:p>
+      <w:pPr>
+        <w:rPr>
+          <w:rFonts w:hint="default"/>
+          <w:lang w:val="en-US"/>
+        </w:rPr>
+      </w:pPr>
+    </w:p>
+    <w:p>
+      <w:pPr>
+        <w:rPr>
+          <w:rFonts w:hint="default"/>
+          <w:lang w:val="en-US"/>
+        </w:rPr>
+      </w:pPr>
+    </w:p>
+    <w:p>
+      <w:pPr>
+        <w:rPr>
+          <w:rFonts w:hint="default"/>
+          <w:lang w:val="en-US"/>
+        </w:rPr>
+      </w:pPr>
+    </w:p>
+    <w:p>
+      <w:pPr>
+        <w:rPr>
+          <w:rFonts w:hint="default"/>
+          <w:lang w:val="en-US"/>
+        </w:rPr>
+      </w:pPr>
+    </w:p>
+    <w:p>
+      <w:pPr>
+        <w:rPr>
+          <w:rFonts w:hint="default"/>
+          <w:lang w:val="en-US"/>
+        </w:rPr>
+      </w:pPr>
+      <w:r>
+        <w:rPr>
+          <w:rFonts w:hint="default"/>
+          <w:lang w:val="en-US"/>
+        </w:rPr>
+        <w:t>TỔNG KẾT: 4 LEC</w:t>
+      </w:r>
+    </w:p>
+    <w:p>
+      <w:pPr>
+        <w:rPr>
+          <w:rFonts w:hint="default"/>
+          <w:lang w:val="en-US"/>
+        </w:rPr>
+      </w:pPr>
+    </w:p>
+    <w:p>
+      <w:pPr>
+        <w:rPr>
+          <w:rFonts w:hint="default"/>
+          <w:lang w:val="en-US"/>
+        </w:rPr>
+      </w:pPr>
+    </w:p>
+    <w:p>
+      <w:pPr>
+        <w:rPr>
+          <w:rFonts w:hint="default"/>
+          <w:lang w:val="en-US"/>
+        </w:rPr>
+      </w:pPr>
+      <w:r>
+        <w:drawing>
+          <wp:inline distT="0" distB="0" distL="114300" distR="114300">
+            <wp:extent cx="5273040" cy="2625090"/>
+            <wp:effectExtent l="0" t="0" r="3810" b="3810"/>
+            <wp:docPr id="8" name="Picture 8"/>
+            <wp:cNvGraphicFramePr>
+              <a:graphicFrameLocks xmlns:a="http://schemas.openxmlformats.org/drawingml/2006/main" noChangeAspect="1"/>
+            </wp:cNvGraphicFramePr>
+            <a:graphic xmlns:a="http://schemas.openxmlformats.org/drawingml/2006/main">
+              <a:graphicData uri="http://schemas.openxmlformats.org/drawingml/2006/picture">
+                <pic:pic xmlns:pic="http://schemas.openxmlformats.org/drawingml/2006/picture">
+                  <pic:nvPicPr>
+                    <pic:cNvPr id="8" name="Picture 8"/>
+                    <pic:cNvPicPr>
+                      <a:picLocks noChangeAspect="1"/>
+                    </pic:cNvPicPr>
+                  </pic:nvPicPr>
+                  <pic:blipFill>
+                    <a:blip r:embed="rId11"/>
+                    <a:stretch>
+                      <a:fillRect/>
+                    </a:stretch>
+                  </pic:blipFill>
+                  <pic:spPr>
+                    <a:xfrm>
+                      <a:off x="0" y="0"/>
+                      <a:ext cx="5273040" cy="2625090"/>
+                    </a:xfrm>
+                    <a:prstGeom prst="rect">
+                      <a:avLst/>
+                    </a:prstGeom>
+                    <a:noFill/>
+                    <a:ln>
+                      <a:noFill/>
+                    </a:ln>
+                  </pic:spPr>
+                </pic:pic>
+              </a:graphicData>
+            </a:graphic>
+          </wp:inline>
+        </w:drawing>
+      </w:r>
+    </w:p>
+    <w:p>
+      <w:r>
+        <w:drawing>
+          <wp:inline distT="0" distB="0" distL="114300" distR="114300">
+            <wp:extent cx="5268595" cy="7840345"/>
+            <wp:effectExtent l="0" t="0" r="8255" b="8255"/>
+            <wp:docPr id="9" name="Picture 9"/>
+            <wp:cNvGraphicFramePr>
+              <a:graphicFrameLocks xmlns:a="http://schemas.openxmlformats.org/drawingml/2006/main" noChangeAspect="1"/>
+            </wp:cNvGraphicFramePr>
+            <a:graphic xmlns:a="http://schemas.openxmlformats.org/drawingml/2006/main">
+              <a:graphicData uri="http://schemas.openxmlformats.org/drawingml/2006/picture">
+                <pic:pic xmlns:pic="http://schemas.openxmlformats.org/drawingml/2006/picture">
+                  <pic:nvPicPr>
+                    <pic:cNvPr id="9" name="Picture 9"/>
+                    <pic:cNvPicPr>
+                      <a:picLocks noChangeAspect="1"/>
+                    </pic:cNvPicPr>
+                  </pic:nvPicPr>
+                  <pic:blipFill>
+                    <a:blip r:embed="rId12"/>
+                    <a:stretch>
+                      <a:fillRect/>
+                    </a:stretch>
+                  </pic:blipFill>
+                  <pic:spPr>
+                    <a:xfrm>
+                      <a:off x="0" y="0"/>
+                      <a:ext cx="5268595" cy="7840345"/>
+                    </a:xfrm>
+                    <a:prstGeom prst="rect">
+                      <a:avLst/>
+                    </a:prstGeom>
+                    <a:noFill/>
+                    <a:ln>
+                      <a:noFill/>
+                    </a:ln>
+                  </pic:spPr>
+                </pic:pic>
+              </a:graphicData>
+            </a:graphic>
+          </wp:inline>
+        </w:drawing>
+      </w:r>
+    </w:p>
+    <w:p>
+      <w:r>
+        <w:drawing>
+          <wp:inline distT="0" distB="0" distL="114300" distR="114300">
+            <wp:extent cx="5274310" cy="4351655"/>
+            <wp:effectExtent l="0" t="0" r="2540" b="10795"/>
+            <wp:docPr id="10" name="Picture 10"/>
+            <wp:cNvGraphicFramePr>
+              <a:graphicFrameLocks xmlns:a="http://schemas.openxmlformats.org/drawingml/2006/main" noChangeAspect="1"/>
+            </wp:cNvGraphicFramePr>
+            <a:graphic xmlns:a="http://schemas.openxmlformats.org/drawingml/2006/main">
+              <a:graphicData uri="http://schemas.openxmlformats.org/drawingml/2006/picture">
+                <pic:pic xmlns:pic="http://schemas.openxmlformats.org/drawingml/2006/picture">
+                  <pic:nvPicPr>
+                    <pic:cNvPr id="10" name="Picture 10"/>
+                    <pic:cNvPicPr>
+                      <a:picLocks noChangeAspect="1"/>
+                    </pic:cNvPicPr>
+                  </pic:nvPicPr>
+                  <pic:blipFill>
+                    <a:blip r:embed="rId13"/>
+                    <a:stretch>
+                      <a:fillRect/>
+                    </a:stretch>
+                  </pic:blipFill>
+                  <pic:spPr>
+                    <a:xfrm>
+                      <a:off x="0" y="0"/>
+                      <a:ext cx="5274310" cy="4351655"/>
+                    </a:xfrm>
+                    <a:prstGeom prst="rect">
+                      <a:avLst/>
+                    </a:prstGeom>
+                    <a:noFill/>
+                    <a:ln>
+                      <a:noFill/>
+                    </a:ln>
+                  </pic:spPr>
+                </pic:pic>
+              </a:graphicData>
+            </a:graphic>
+          </wp:inline>
+        </w:drawing>
+      </w:r>
+    </w:p>
+    <w:p>
+      <w:r>
+        <w:drawing>
+          <wp:inline distT="0" distB="0" distL="114300" distR="114300">
+            <wp:extent cx="5274310" cy="6633210"/>
+            <wp:effectExtent l="0" t="0" r="2540" b="15240"/>
+            <wp:docPr id="11" name="Picture 11"/>
+            <wp:cNvGraphicFramePr>
+              <a:graphicFrameLocks xmlns:a="http://schemas.openxmlformats.org/drawingml/2006/main" noChangeAspect="1"/>
+            </wp:cNvGraphicFramePr>
+            <a:graphic xmlns:a="http://schemas.openxmlformats.org/drawingml/2006/main">
+              <a:graphicData uri="http://schemas.openxmlformats.org/drawingml/2006/picture">
+                <pic:pic xmlns:pic="http://schemas.openxmlformats.org/drawingml/2006/picture">
+                  <pic:nvPicPr>
+                    <pic:cNvPr id="11" name="Picture 11"/>
+                    <pic:cNvPicPr>
+                      <a:picLocks noChangeAspect="1"/>
+                    </pic:cNvPicPr>
+                  </pic:nvPicPr>
+                  <pic:blipFill>
+                    <a:blip r:embed="rId14"/>
+                    <a:stretch>
+                      <a:fillRect/>
+                    </a:stretch>
+                  </pic:blipFill>
+                  <pic:spPr>
+                    <a:xfrm>
+                      <a:off x="0" y="0"/>
+                      <a:ext cx="5274310" cy="6633210"/>
+                    </a:xfrm>
+                    <a:prstGeom prst="rect">
+                      <a:avLst/>
+                    </a:prstGeom>
+                    <a:noFill/>
+                    <a:ln>
+                      <a:noFill/>
+                    </a:ln>
+                  </pic:spPr>
+                </pic:pic>
+              </a:graphicData>
+            </a:graphic>
+          </wp:inline>
+        </w:drawing>
+      </w:r>
+    </w:p>
+    <w:p>
+      <w:r>
+        <w:drawing>
+          <wp:inline distT="0" distB="0" distL="114300" distR="114300">
+            <wp:extent cx="5272405" cy="5963285"/>
+            <wp:effectExtent l="0" t="0" r="4445" b="18415"/>
+            <wp:docPr id="12" name="Picture 12"/>
+            <wp:cNvGraphicFramePr>
+              <a:graphicFrameLocks xmlns:a="http://schemas.openxmlformats.org/drawingml/2006/main" noChangeAspect="1"/>
+            </wp:cNvGraphicFramePr>
+            <a:graphic xmlns:a="http://schemas.openxmlformats.org/drawingml/2006/main">
+              <a:graphicData uri="http://schemas.openxmlformats.org/drawingml/2006/picture">
+                <pic:pic xmlns:pic="http://schemas.openxmlformats.org/drawingml/2006/picture">
+                  <pic:nvPicPr>
+                    <pic:cNvPr id="12" name="Picture 12"/>
+                    <pic:cNvPicPr>
+                      <a:picLocks noChangeAspect="1"/>
+                    </pic:cNvPicPr>
+                  </pic:nvPicPr>
+                  <pic:blipFill>
+                    <a:blip r:embed="rId15"/>
+                    <a:stretch>
+                      <a:fillRect/>
+                    </a:stretch>
+                  </pic:blipFill>
+                  <pic:spPr>
+                    <a:xfrm>
+                      <a:off x="0" y="0"/>
+                      <a:ext cx="5272405" cy="5963285"/>
+                    </a:xfrm>
+                    <a:prstGeom prst="rect">
+                      <a:avLst/>
+                    </a:prstGeom>
+                    <a:noFill/>
+                    <a:ln>
+                      <a:noFill/>
+                    </a:ln>
+                  </pic:spPr>
+                </pic:pic>
+              </a:graphicData>
+            </a:graphic>
+          </wp:inline>
+        </w:drawing>
+      </w:r>
+    </w:p>
     <w:p>
       <w:pPr>
         <w:rPr>
@@ -98,7 +779,7 @@
     <w:lsdException w:qFormat="1" w:unhideWhenUsed="0" w:uiPriority="0" w:semiHidden="0" w:name="Title"/>
     <w:lsdException w:unhideWhenUsed="0" w:uiPriority="0" w:semiHidden="0" w:name="Closing"/>
     <w:lsdException w:unhideWhenUsed="0" w:uiPriority="0" w:semiHidden="0" w:name="Signature"/>
-    <w:lsdException w:unhideWhenUsed="0" w:uiPriority="0" w:name="Default Paragraph Font"/>
+    <w:lsdException w:qFormat="1" w:unhideWhenUsed="0" w:uiPriority="0" w:name="Default Paragraph Font"/>
     <w:lsdException w:unhideWhenUsed="0" w:uiPriority="0" w:semiHidden="0" w:name="Body Text"/>
     <w:lsdException w:unhideWhenUsed="0" w:uiPriority="0" w:semiHidden="0" w:name="Body Text Indent"/>
     <w:lsdException w:unhideWhenUsed="0" w:uiPriority="0" w:semiHidden="0" w:name="List Continue"/>
@@ -136,7 +817,7 @@
     <w:lsdException w:unhideWhenUsed="0" w:uiPriority="0" w:semiHidden="0" w:name="HTML Sample"/>
     <w:lsdException w:unhideWhenUsed="0" w:uiPriority="0" w:semiHidden="0" w:name="HTML Typewriter"/>
     <w:lsdException w:unhideWhenUsed="0" w:uiPriority="0" w:semiHidden="0" w:name="HTML Variable"/>
-    <w:lsdException w:unhideWhenUsed="0" w:uiPriority="0" w:name="Normal Table"/>
+    <w:lsdException w:qFormat="1" w:unhideWhenUsed="0" w:uiPriority="0" w:name="Normal Table"/>
     <w:lsdException w:unhideWhenUsed="0" w:uiPriority="0" w:semiHidden="0" w:name="annotation subject"/>
     <w:lsdException w:unhideWhenUsed="0" w:uiPriority="0" w:semiHidden="0" w:name="Table Simple 1"/>
     <w:lsdException w:unhideWhenUsed="0" w:uiPriority="0" w:semiHidden="0" w:name="Table Simple 2"/>
@@ -294,11 +975,13 @@
   <w:style w:type="character" w:default="1" w:styleId="2">
     <w:name w:val="Default Paragraph Font"/>
     <w:semiHidden/>
+    <w:qFormat/>
     <w:uiPriority w:val="0"/>
   </w:style>
   <w:style w:type="table" w:default="1" w:styleId="3">
     <w:name w:val="Normal Table"/>
     <w:semiHidden/>
+    <w:qFormat/>
     <w:uiPriority w:val="0"/>
     <w:tblPr>
       <w:tblCellMar>

</xml_diff>